<commit_message>
Funkčná verzia, bez opravených vínimiek
</commit_message>
<xml_diff>
--- a/vzor.docx
+++ b/vzor.docx
@@ -7,6 +7,77 @@
         <w:jc w:val="right"/>
       </w:pPr>
       <w:r>
+        <w:rPr>
+          <w:noProof/>
+          <w:lang w:eastAsia="sk-SK"/>
+        </w:rPr>
+        <w:drawing>
+          <wp:anchor distT="0" distB="0" distL="114300" distR="114300" simplePos="0" relativeHeight="251654144" behindDoc="1" locked="0" layoutInCell="1" allowOverlap="1">
+            <wp:simplePos x="0" y="0"/>
+            <wp:positionH relativeFrom="column">
+              <wp:posOffset>1737</wp:posOffset>
+            </wp:positionH>
+            <wp:positionV relativeFrom="paragraph">
+              <wp:posOffset>-6985</wp:posOffset>
+            </wp:positionV>
+            <wp:extent cx="870585" cy="420370"/>
+            <wp:effectExtent l="0" t="0" r="0" b="0"/>
+            <wp:wrapSquare wrapText="bothSides"/>
+            <wp:docPr id="1" name="Obrázok 1" descr="C:\Users\peter\AppData\Local\Microsoft\Windows\INetCache\Content.Word\logo-zsr.gif"/>
+            <wp:cNvGraphicFramePr>
+              <a:graphicFrameLocks xmlns:a="http://schemas.openxmlformats.org/drawingml/2006/main" noChangeAspect="1"/>
+            </wp:cNvGraphicFramePr>
+            <a:graphic xmlns:a="http://schemas.openxmlformats.org/drawingml/2006/main">
+              <a:graphicData uri="http://schemas.openxmlformats.org/drawingml/2006/picture">
+                <pic:pic xmlns:pic="http://schemas.openxmlformats.org/drawingml/2006/picture">
+                  <pic:nvPicPr>
+                    <pic:cNvPr id="0" name="Picture 1" descr="C:\Users\peter\AppData\Local\Microsoft\Windows\INetCache\Content.Word\logo-zsr.gif"/>
+                    <pic:cNvPicPr>
+                      <a:picLocks noChangeAspect="1" noChangeArrowheads="1"/>
+                    </pic:cNvPicPr>
+                  </pic:nvPicPr>
+                  <pic:blipFill rotWithShape="1">
+                    <a:blip r:embed="rId8">
+                      <a:extLst>
+                        <a:ext uri="{28A0092B-C50C-407E-A947-70E740481C1C}">
+                          <a14:useLocalDpi xmlns:a14="http://schemas.microsoft.com/office/drawing/2010/main" val="0"/>
+                        </a:ext>
+                      </a:extLst>
+                    </a:blip>
+                    <a:srcRect l="8184" b="44316"/>
+                    <a:stretch/>
+                  </pic:blipFill>
+                  <pic:spPr bwMode="auto">
+                    <a:xfrm>
+                      <a:off x="0" y="0"/>
+                      <a:ext cx="870585" cy="420370"/>
+                    </a:xfrm>
+                    <a:prstGeom prst="rect">
+                      <a:avLst/>
+                    </a:prstGeom>
+                    <a:noFill/>
+                    <a:ln>
+                      <a:noFill/>
+                    </a:ln>
+                    <a:extLst>
+                      <a:ext uri="{53640926-AAD7-44D8-BBD7-CCE9431645EC}">
+                        <a14:shadowObscured xmlns:a14="http://schemas.microsoft.com/office/drawing/2010/main"/>
+                      </a:ext>
+                    </a:extLst>
+                  </pic:spPr>
+                </pic:pic>
+              </a:graphicData>
+            </a:graphic>
+            <wp14:sizeRelH relativeFrom="margin">
+              <wp14:pctWidth>0</wp14:pctWidth>
+            </wp14:sizeRelH>
+            <wp14:sizeRelV relativeFrom="margin">
+              <wp14:pctHeight>0</wp14:pctHeight>
+            </wp14:sizeRelV>
+          </wp:anchor>
+        </w:drawing>
+      </w:r>
+      <w:r>
         <w:t>Železnice Slovenskej republiky</w:t>
       </w:r>
     </w:p>
@@ -22,8 +93,15 @@
       <w:pPr>
         <w:spacing w:after="240"/>
         <w:jc w:val="right"/>
-      </w:pPr>
-      <w:r>
+        <w:rPr>
+          <w:b/>
+        </w:rPr>
+      </w:pPr>
+      <w:r>
+        <w:rPr>
+          <w:b/>
+          <w:sz w:val="36"/>
+        </w:rPr>
         <w:t>#Stanica</w:t>
       </w:r>
     </w:p>
@@ -74,10 +152,79 @@
         <w:jc w:val="right"/>
       </w:pPr>
       <w:r>
+        <w:rPr>
+          <w:noProof/>
+          <w:lang w:eastAsia="sk-SK"/>
+        </w:rPr>
+        <w:drawing>
+          <wp:anchor distT="0" distB="0" distL="114300" distR="114300" simplePos="0" relativeHeight="251662336" behindDoc="1" locked="0" layoutInCell="1" allowOverlap="1" wp14:anchorId="5084BB28" wp14:editId="0F0CD636">
+            <wp:simplePos x="0" y="0"/>
+            <wp:positionH relativeFrom="column">
+              <wp:posOffset>-119320</wp:posOffset>
+            </wp:positionH>
+            <wp:positionV relativeFrom="paragraph">
+              <wp:posOffset>10448</wp:posOffset>
+            </wp:positionV>
+            <wp:extent cx="948690" cy="420370"/>
+            <wp:effectExtent l="0" t="0" r="0" b="0"/>
+            <wp:wrapNone/>
+            <wp:docPr id="2" name="Obrázok 2" descr="C:\Users\peter\AppData\Local\Microsoft\Windows\INetCache\Content.Word\logo-zsr.gif"/>
+            <wp:cNvGraphicFramePr>
+              <a:graphicFrameLocks xmlns:a="http://schemas.openxmlformats.org/drawingml/2006/main" noChangeAspect="1"/>
+            </wp:cNvGraphicFramePr>
+            <a:graphic xmlns:a="http://schemas.openxmlformats.org/drawingml/2006/main">
+              <a:graphicData uri="http://schemas.openxmlformats.org/drawingml/2006/picture">
+                <pic:pic xmlns:pic="http://schemas.openxmlformats.org/drawingml/2006/picture">
+                  <pic:nvPicPr>
+                    <pic:cNvPr id="0" name="Picture 1" descr="C:\Users\peter\AppData\Local\Microsoft\Windows\INetCache\Content.Word\logo-zsr.gif"/>
+                    <pic:cNvPicPr>
+                      <a:picLocks noChangeAspect="1" noChangeArrowheads="1"/>
+                    </pic:cNvPicPr>
+                  </pic:nvPicPr>
+                  <pic:blipFill rotWithShape="1">
+                    <a:blip r:embed="rId8">
+                      <a:extLst>
+                        <a:ext uri="{28A0092B-C50C-407E-A947-70E740481C1C}">
+                          <a14:useLocalDpi xmlns:a14="http://schemas.microsoft.com/office/drawing/2010/main" val="0"/>
+                        </a:ext>
+                      </a:extLst>
+                    </a:blip>
+                    <a:srcRect b="44316"/>
+                    <a:stretch/>
+                  </pic:blipFill>
+                  <pic:spPr bwMode="auto">
+                    <a:xfrm>
+                      <a:off x="0" y="0"/>
+                      <a:ext cx="948690" cy="420370"/>
+                    </a:xfrm>
+                    <a:prstGeom prst="rect">
+                      <a:avLst/>
+                    </a:prstGeom>
+                    <a:noFill/>
+                    <a:ln>
+                      <a:noFill/>
+                    </a:ln>
+                    <a:extLst>
+                      <a:ext uri="{53640926-AAD7-44D8-BBD7-CCE9431645EC}">
+                        <a14:shadowObscured xmlns:a14="http://schemas.microsoft.com/office/drawing/2010/main"/>
+                      </a:ext>
+                    </a:extLst>
+                  </pic:spPr>
+                </pic:pic>
+              </a:graphicData>
+            </a:graphic>
+            <wp14:sizeRelH relativeFrom="margin">
+              <wp14:pctWidth>0</wp14:pctWidth>
+            </wp14:sizeRelH>
+            <wp14:sizeRelV relativeFrom="margin">
+              <wp14:pctHeight>0</wp14:pctHeight>
+            </wp14:sizeRelV>
+          </wp:anchor>
+        </w:drawing>
+      </w:r>
+      <w:r>
         <w:t>Železnice Slovenskej republiky</w:t>
       </w:r>
-      <w:bookmarkStart w:id="0" w:name="_GoBack"/>
-      <w:bookmarkEnd w:id="0"/>
     </w:p>
     <w:p>
       <w:pPr>
@@ -91,8 +238,15 @@
       <w:pPr>
         <w:spacing w:after="240"/>
         <w:jc w:val="right"/>
-      </w:pPr>
-      <w:r>
+        <w:rPr>
+          <w:b/>
+        </w:rPr>
+      </w:pPr>
+      <w:r>
+        <w:rPr>
+          <w:b/>
+          <w:sz w:val="36"/>
+        </w:rPr>
         <w:t>#Stanica</w:t>
       </w:r>
     </w:p>
@@ -153,7 +307,10 @@
         <w:t xml:space="preserve"> od 14.12.2003 do 11.12.200</w:t>
       </w:r>
     </w:p>
-    <w:p/>
+    <w:p>
+      <w:bookmarkStart w:id="0" w:name="_GoBack"/>
+      <w:bookmarkEnd w:id="0"/>
+    </w:p>
     <w:sectPr>
       <w:type w:val="continuous"/>
       <w:pgSz w:w="16838" w:h="11906" w:orient="landscape" w:code="9"/>
@@ -1242,7 +1399,7 @@
 </file>
 
 <file path=customXml/itemProps1.xml><?xml version="1.0" encoding="utf-8"?>
-<ds:datastoreItem xmlns:ds="http://schemas.openxmlformats.org/officeDocument/2006/customXml" ds:itemID="{FCDB7B13-13AD-410B-904A-7845420CDDD5}">
+<ds:datastoreItem xmlns:ds="http://schemas.openxmlformats.org/officeDocument/2006/customXml" ds:itemID="{51EEABAF-C077-4404-9D59-CB7F3FEFFD97}">
   <ds:schemaRefs>
     <ds:schemaRef ds:uri="http://schemas.openxmlformats.org/officeDocument/2006/bibliography"/>
   </ds:schemaRefs>

</xml_diff>

<commit_message>
pridany datum, a opravená chyba pri otvorenom result.docx
</commit_message>
<xml_diff>
--- a/vzor.docx
+++ b/vzor.docx
@@ -144,7 +144,7 @@
         <w:ind w:left="1440" w:firstLine="720"/>
       </w:pPr>
       <w:r>
-        <w:t>Platí od 14.12.2003 do 11.12.2004</w:t>
+        <w:t>#Datum</w:t>
       </w:r>
     </w:p>
     <w:p>
@@ -287,6 +287,14 @@
     <w:p>
       <w:pPr>
         <w:ind w:left="1440" w:firstLine="720"/>
+      </w:pPr>
+      <w:r>
+        <w:t xml:space="preserve">#Datum </w:t>
+      </w:r>
+    </w:p>
+    <w:p>
+      <w:pPr>
+        <w:ind w:left="1440" w:firstLine="720"/>
         <w:sectPr>
           <w:pgSz w:w="16838" w:h="11906" w:orient="landscape" w:code="9"/>
           <w:pgMar w:top="567" w:right="567" w:bottom="567" w:left="567" w:header="709" w:footer="709" w:gutter="0"/>
@@ -300,17 +308,10 @@
           <w:docGrid w:linePitch="326"/>
         </w:sectPr>
       </w:pPr>
-      <w:r>
-        <w:t>Platí</w:t>
-      </w:r>
-      <w:r>
-        <w:t xml:space="preserve"> od 14.12.2003 do 11.12.200</w:t>
-      </w:r>
-    </w:p>
-    <w:p>
       <w:bookmarkStart w:id="0" w:name="_GoBack"/>
       <w:bookmarkEnd w:id="0"/>
     </w:p>
+    <w:p/>
     <w:sectPr>
       <w:type w:val="continuous"/>
       <w:pgSz w:w="16838" w:h="11906" w:orient="landscape" w:code="9"/>
@@ -1399,7 +1400,7 @@
 </file>
 
 <file path=customXml/itemProps1.xml><?xml version="1.0" encoding="utf-8"?>
-<ds:datastoreItem xmlns:ds="http://schemas.openxmlformats.org/officeDocument/2006/customXml" ds:itemID="{51EEABAF-C077-4404-9D59-CB7F3FEFFD97}">
+<ds:datastoreItem xmlns:ds="http://schemas.openxmlformats.org/officeDocument/2006/customXml" ds:itemID="{A7E5756D-8FE3-4D12-86CA-5CEF213853EF}">
   <ds:schemaRefs>
     <ds:schemaRef ds:uri="http://schemas.openxmlformats.org/officeDocument/2006/bibliography"/>
   </ds:schemaRefs>

</xml_diff>